<commit_message>
BDJ cambios referentes a la documentacion
</commit_message>
<xml_diff>
--- a/DOCUMENTACION/II.- ANÁLISIS/3. - Objetivos Especificos  (relacionados con los problemas encontrados).docx
+++ b/DOCUMENTACION/II.- ANÁLISIS/3. - Objetivos Especificos  (relacionados con los problemas encontrados).docx
@@ -1,14 +1,11 @@
 
 <file path=word/document.xml><?xml version="1.0" encoding="utf-8"?>
-<w:document xmlns:wpc="http://schemas.microsoft.com/office/word/2010/wordprocessingCanvas" xmlns:mc="http://schemas.openxmlformats.org/markup-compatibility/2006" xmlns:o="urn:schemas-microsoft-com:office:office" xmlns:r="http://schemas.openxmlformats.org/officeDocument/2006/relationships" xmlns:m="http://schemas.openxmlformats.org/officeDocument/2006/math" xmlns:v="urn:schemas-microsoft-com:vml" xmlns:wp14="http://schemas.microsoft.com/office/word/2010/wordprocessingDrawing" xmlns:wp="http://schemas.openxmlformats.org/drawingml/2006/wordprocessingDrawing" xmlns:w="http://schemas.openxmlformats.org/wordprocessingml/2006/main" xmlns:w14="http://schemas.microsoft.com/office/word/2010/wordml" xmlns:w10="urn:schemas-microsoft-com:office:word" xmlns:w15="http://schemas.microsoft.com/office/word/2012/wordml" xmlns:wpg="http://schemas.microsoft.com/office/word/2010/wordprocessingGroup" xmlns:wpi="http://schemas.microsoft.com/office/word/2010/wordprocessingInk" xmlns:wne="http://schemas.microsoft.com/office/word/2006/wordml" xmlns:wps="http://schemas.microsoft.com/office/word/2010/wordprocessingShape" xmlns:wpsCustomData="http://www.wps.cn/officeDocument/2013/wpsCustomData" mc:Ignorable="w14 w15 wp14">
+<w:document xmlns:wpc="http://schemas.microsoft.com/office/word/2010/wordprocessingCanvas" xmlns:mc="http://schemas.openxmlformats.org/markup-compatibility/2006" xmlns:o="urn:schemas-microsoft-com:office:office" xmlns:r="http://schemas.openxmlformats.org/officeDocument/2006/relationships" xmlns:m="http://schemas.openxmlformats.org/officeDocument/2006/math" xmlns:v="urn:schemas-microsoft-com:vml" xmlns:wp14="http://schemas.microsoft.com/office/word/2010/wordprocessingDrawing" xmlns:wp="http://schemas.openxmlformats.org/drawingml/2006/wordprocessingDrawing" xmlns:w10="urn:schemas-microsoft-com:office:word" xmlns:w="http://schemas.openxmlformats.org/wordprocessingml/2006/main" xmlns:w14="http://schemas.microsoft.com/office/word/2010/wordml" xmlns:wpg="http://schemas.microsoft.com/office/word/2010/wordprocessingGroup" xmlns:wpi="http://schemas.microsoft.com/office/word/2010/wordprocessingInk" xmlns:wne="http://schemas.microsoft.com/office/word/2006/wordml" xmlns:wps="http://schemas.microsoft.com/office/word/2010/wordprocessingShape" mc:Ignorable="w14 wp14">
   <w:body>
     <w:p>
       <w:pPr>
-        <w:pStyle w:val="4"/>
-        <w:numPr>
-          <w:numId w:val="0"/>
-        </w:numPr>
-        <w:ind w:leftChars="0"/>
+        <w:pStyle w:val="Prrafodelista"/>
+        <w:ind w:left="0"/>
         <w:jc w:val="both"/>
         <w:rPr>
           <w:b/>
@@ -19,11 +16,9 @@
       </w:pPr>
       <w:r>
         <w:rPr>
-          <w:rFonts w:hint="default"/>
           <w:b/>
           <w:sz w:val="32"/>
           <w:szCs w:val="32"/>
-          <w:lang w:val="en-US"/>
         </w:rPr>
         <w:t xml:space="preserve">2.3 </w:t>
       </w:r>
@@ -34,18 +29,7 @@
           <w:szCs w:val="32"/>
           <w:lang w:val="es-ES"/>
         </w:rPr>
-        <w:t>OBJETIVOS ESPECÍFICOS (RELACIONADOS CON LOS PROBLEMAS OBSE</w:t>
-      </w:r>
-      <w:bookmarkStart w:id="0" w:name="_GoBack"/>
-      <w:bookmarkEnd w:id="0"/>
-      <w:r>
-        <w:rPr>
-          <w:b/>
-          <w:sz w:val="32"/>
-          <w:szCs w:val="32"/>
-          <w:lang w:val="es-ES"/>
-        </w:rPr>
-        <w:t>RVADOS).</w:t>
+        <w:t>OBJETIVOS ESPECÍFICOS (RELACIONADOS CON LOS PROBLEMAS OBSERVADOS).</w:t>
       </w:r>
     </w:p>
     <w:p>
@@ -58,6 +42,7 @@
           <w:szCs w:val="28"/>
         </w:rPr>
       </w:pPr>
+      <w:proofErr w:type="spellStart"/>
       <w:r>
         <w:rPr>
           <w:rFonts w:ascii="Times New Roman" w:hAnsi="Times New Roman" w:cs="Times New Roman"/>
@@ -67,10 +52,11 @@
         </w:rPr>
         <w:t>Sugeiri</w:t>
       </w:r>
-    </w:p>
-    <w:p>
-      <w:pPr>
-        <w:pStyle w:val="4"/>
+      <w:proofErr w:type="spellEnd"/>
+    </w:p>
+    <w:p>
+      <w:pPr>
+        <w:pStyle w:val="Prrafodelista"/>
         <w:numPr>
           <w:ilvl w:val="0"/>
           <w:numId w:val="1"/>
@@ -94,7 +80,7 @@
     </w:p>
     <w:p>
       <w:pPr>
-        <w:pStyle w:val="4"/>
+        <w:pStyle w:val="Prrafodelista"/>
         <w:numPr>
           <w:ilvl w:val="0"/>
           <w:numId w:val="1"/>
@@ -118,7 +104,7 @@
     </w:p>
     <w:p>
       <w:pPr>
-        <w:pStyle w:val="4"/>
+        <w:pStyle w:val="Prrafodelista"/>
         <w:numPr>
           <w:ilvl w:val="0"/>
           <w:numId w:val="1"/>
@@ -137,7 +123,15 @@
           <w:szCs w:val="28"/>
           <w:lang w:val="es-US"/>
         </w:rPr>
-        <w:t>Permitir al usuario tener una receta personalizada para la cantidad de porciones que desee</w:t>
+        <w:t>Permitir al usuario tener una receta personalizada para la cantidad de</w:t>
+      </w:r>
+      <w:r>
+        <w:rPr>
+          <w:sz w:val="28"/>
+          <w:szCs w:val="28"/>
+          <w:lang w:val="es-US"/>
+        </w:rPr>
+        <w:t xml:space="preserve"> porciones que desee</w:t>
       </w:r>
     </w:p>
     <w:p>
@@ -151,6 +145,7 @@
           <w:lang w:val="es-ES"/>
         </w:rPr>
       </w:pPr>
+      <w:proofErr w:type="spellStart"/>
       <w:r>
         <w:rPr>
           <w:rFonts w:ascii="Times New Roman" w:hAnsi="Times New Roman" w:cs="Times New Roman"/>
@@ -161,10 +156,11 @@
         </w:rPr>
         <w:t>Enyor</w:t>
       </w:r>
-    </w:p>
-    <w:p>
-      <w:pPr>
-        <w:pStyle w:val="4"/>
+      <w:proofErr w:type="spellEnd"/>
+    </w:p>
+    <w:p>
+      <w:pPr>
+        <w:pStyle w:val="Prrafodelista"/>
         <w:numPr>
           <w:ilvl w:val="0"/>
           <w:numId w:val="1"/>
@@ -188,7 +184,7 @@
     </w:p>
     <w:p>
       <w:pPr>
-        <w:pStyle w:val="4"/>
+        <w:pStyle w:val="Prrafodelista"/>
         <w:numPr>
           <w:ilvl w:val="0"/>
           <w:numId w:val="1"/>
@@ -212,7 +208,7 @@
     </w:p>
     <w:p>
       <w:pPr>
-        <w:pStyle w:val="4"/>
+        <w:pStyle w:val="Prrafodelista"/>
         <w:numPr>
           <w:ilvl w:val="0"/>
           <w:numId w:val="1"/>
@@ -258,7 +254,7 @@
     </w:p>
     <w:p>
       <w:pPr>
-        <w:pStyle w:val="4"/>
+        <w:pStyle w:val="Prrafodelista"/>
         <w:numPr>
           <w:ilvl w:val="0"/>
           <w:numId w:val="1"/>
@@ -277,12 +273,38 @@
           <w:szCs w:val="28"/>
           <w:lang w:val="es-ES"/>
         </w:rPr>
-        <w:t>Permitir realizar reorden de compras anteriores.</w:t>
-      </w:r>
-    </w:p>
-    <w:p>
-      <w:pPr>
-        <w:pStyle w:val="4"/>
+        <w:t>Permitir realiza</w:t>
+      </w:r>
+      <w:r>
+        <w:rPr>
+          <w:sz w:val="28"/>
+          <w:szCs w:val="28"/>
+          <w:lang w:val="es-ES"/>
+        </w:rPr>
+        <w:t xml:space="preserve">r </w:t>
+      </w:r>
+      <w:proofErr w:type="spellStart"/>
+      <w:r>
+        <w:rPr>
+          <w:sz w:val="28"/>
+          <w:szCs w:val="28"/>
+          <w:lang w:val="es-ES"/>
+        </w:rPr>
+        <w:t>reorden</w:t>
+      </w:r>
+      <w:proofErr w:type="spellEnd"/>
+      <w:r>
+        <w:rPr>
+          <w:sz w:val="28"/>
+          <w:szCs w:val="28"/>
+          <w:lang w:val="es-ES"/>
+        </w:rPr>
+        <w:t xml:space="preserve"> de compras anteriores.</w:t>
+      </w:r>
+    </w:p>
+    <w:p>
+      <w:pPr>
+        <w:pStyle w:val="Prrafodelista"/>
         <w:numPr>
           <w:ilvl w:val="0"/>
           <w:numId w:val="1"/>
@@ -303,10 +325,38 @@
         </w:rPr>
         <w:t>Facilitar la compra de los productos.</w:t>
       </w:r>
-    </w:p>
-    <w:p>
-      <w:pPr>
-        <w:pStyle w:val="4"/>
+      <w:bookmarkStart w:id="0" w:name="_GoBack"/>
+      <w:bookmarkEnd w:id="0"/>
+    </w:p>
+    <w:p>
+      <w:pPr>
+        <w:jc w:val="both"/>
+        <w:rPr>
+          <w:rFonts w:ascii="Times New Roman" w:hAnsi="Times New Roman" w:cs="Times New Roman"/>
+          <w:b/>
+          <w:sz w:val="28"/>
+          <w:szCs w:val="28"/>
+          <w:lang w:val="es-ES"/>
+        </w:rPr>
+      </w:pPr>
+      <w:r>
+        <w:rPr>
+          <w:rFonts w:ascii="Times New Roman" w:hAnsi="Times New Roman" w:cs="Times New Roman"/>
+          <w:b/>
+          <w:sz w:val="28"/>
+          <w:szCs w:val="28"/>
+          <w:lang w:val="es-ES"/>
+        </w:rPr>
+        <w:t>Basilio</w:t>
+      </w:r>
+    </w:p>
+    <w:p>
+      <w:pPr>
+        <w:pStyle w:val="Prrafodelista"/>
+        <w:numPr>
+          <w:ilvl w:val="0"/>
+          <w:numId w:val="1"/>
+        </w:numPr>
         <w:spacing w:line="256" w:lineRule="auto"/>
         <w:jc w:val="both"/>
         <w:rPr>
@@ -315,6 +365,38 @@
           <w:lang w:val="es-ES"/>
         </w:rPr>
       </w:pPr>
+      <w:r>
+        <w:rPr>
+          <w:sz w:val="28"/>
+          <w:szCs w:val="28"/>
+          <w:lang w:val="es-ES"/>
+        </w:rPr>
+        <w:t>Realizar pagos atreves de la plataforma.</w:t>
+      </w:r>
+    </w:p>
+    <w:p>
+      <w:pPr>
+        <w:pStyle w:val="Prrafodelista"/>
+        <w:numPr>
+          <w:ilvl w:val="0"/>
+          <w:numId w:val="1"/>
+        </w:numPr>
+        <w:spacing w:line="256" w:lineRule="auto"/>
+        <w:jc w:val="both"/>
+        <w:rPr>
+          <w:sz w:val="28"/>
+          <w:szCs w:val="28"/>
+          <w:lang w:val="es-ES"/>
+        </w:rPr>
+      </w:pPr>
+      <w:r>
+        <w:rPr>
+          <w:sz w:val="28"/>
+          <w:szCs w:val="28"/>
+          <w:lang w:val="es-ES"/>
+        </w:rPr>
+        <w:t>Generar código QR con el fin de validar la entrega.</w:t>
+      </w:r>
     </w:p>
     <w:p>
       <w:pPr>
@@ -327,8 +409,8 @@
     <w:sectPr>
       <w:pgSz w:w="12240" w:h="15840"/>
       <w:pgMar w:top="1440" w:right="1440" w:bottom="1440" w:left="1440" w:header="720" w:footer="720" w:gutter="0"/>
-      <w:cols w:space="720" w:num="1"/>
-      <w:docGrid w:linePitch="360" w:charSpace="0"/>
+      <w:cols w:space="720"/>
+      <w:docGrid w:linePitch="360"/>
     </w:sectPr>
   </w:body>
 </w:document>
@@ -340,8 +422,7 @@
     <w:nsid w:val="76863FB3"/>
     <w:multiLevelType w:val="multilevel"/>
     <w:tmpl w:val="76863FB3"/>
-    <w:lvl w:ilvl="0" w:tentative="0">
-      <w:start w:val="0"/>
+    <w:lvl w:ilvl="0">
       <w:numFmt w:val="bullet"/>
       <w:lvlText w:val="-"/>
       <w:lvlJc w:val="left"/>
@@ -349,10 +430,10 @@
         <w:ind w:left="720" w:hanging="360"/>
       </w:pPr>
       <w:rPr>
-        <w:rFonts w:hint="default" w:ascii="Times New Roman" w:hAnsi="Times New Roman" w:eastAsia="Times New Roman" w:cs="Times New Roman"/>
+        <w:rFonts w:ascii="Times New Roman" w:eastAsia="Times New Roman" w:hAnsi="Times New Roman" w:cs="Times New Roman" w:hint="default"/>
       </w:rPr>
     </w:lvl>
-    <w:lvl w:ilvl="1" w:tentative="0">
+    <w:lvl w:ilvl="1">
       <w:start w:val="1"/>
       <w:numFmt w:val="bullet"/>
       <w:lvlText w:val="o"/>
@@ -361,10 +442,10 @@
         <w:ind w:left="1440" w:hanging="360"/>
       </w:pPr>
       <w:rPr>
-        <w:rFonts w:hint="default" w:ascii="Courier New" w:hAnsi="Courier New" w:cs="Courier New"/>
+        <w:rFonts w:ascii="Courier New" w:hAnsi="Courier New" w:cs="Courier New" w:hint="default"/>
       </w:rPr>
     </w:lvl>
-    <w:lvl w:ilvl="2" w:tentative="0">
+    <w:lvl w:ilvl="2">
       <w:start w:val="1"/>
       <w:numFmt w:val="bullet"/>
       <w:lvlText w:val=""/>
@@ -373,10 +454,10 @@
         <w:ind w:left="2160" w:hanging="360"/>
       </w:pPr>
       <w:rPr>
-        <w:rFonts w:hint="default" w:ascii="Wingdings" w:hAnsi="Wingdings"/>
+        <w:rFonts w:ascii="Wingdings" w:hAnsi="Wingdings" w:hint="default"/>
       </w:rPr>
     </w:lvl>
-    <w:lvl w:ilvl="3" w:tentative="0">
+    <w:lvl w:ilvl="3">
       <w:start w:val="1"/>
       <w:numFmt w:val="bullet"/>
       <w:lvlText w:val=""/>
@@ -385,10 +466,10 @@
         <w:ind w:left="2880" w:hanging="360"/>
       </w:pPr>
       <w:rPr>
-        <w:rFonts w:hint="default" w:ascii="Symbol" w:hAnsi="Symbol"/>
+        <w:rFonts w:ascii="Symbol" w:hAnsi="Symbol" w:hint="default"/>
       </w:rPr>
     </w:lvl>
-    <w:lvl w:ilvl="4" w:tentative="0">
+    <w:lvl w:ilvl="4">
       <w:start w:val="1"/>
       <w:numFmt w:val="bullet"/>
       <w:lvlText w:val="o"/>
@@ -397,10 +478,10 @@
         <w:ind w:left="3600" w:hanging="360"/>
       </w:pPr>
       <w:rPr>
-        <w:rFonts w:hint="default" w:ascii="Courier New" w:hAnsi="Courier New" w:cs="Courier New"/>
+        <w:rFonts w:ascii="Courier New" w:hAnsi="Courier New" w:cs="Courier New" w:hint="default"/>
       </w:rPr>
     </w:lvl>
-    <w:lvl w:ilvl="5" w:tentative="0">
+    <w:lvl w:ilvl="5">
       <w:start w:val="1"/>
       <w:numFmt w:val="bullet"/>
       <w:lvlText w:val=""/>
@@ -409,10 +490,10 @@
         <w:ind w:left="4320" w:hanging="360"/>
       </w:pPr>
       <w:rPr>
-        <w:rFonts w:hint="default" w:ascii="Wingdings" w:hAnsi="Wingdings"/>
+        <w:rFonts w:ascii="Wingdings" w:hAnsi="Wingdings" w:hint="default"/>
       </w:rPr>
     </w:lvl>
-    <w:lvl w:ilvl="6" w:tentative="0">
+    <w:lvl w:ilvl="6">
       <w:start w:val="1"/>
       <w:numFmt w:val="bullet"/>
       <w:lvlText w:val=""/>
@@ -421,10 +502,10 @@
         <w:ind w:left="5040" w:hanging="360"/>
       </w:pPr>
       <w:rPr>
-        <w:rFonts w:hint="default" w:ascii="Symbol" w:hAnsi="Symbol"/>
+        <w:rFonts w:ascii="Symbol" w:hAnsi="Symbol" w:hint="default"/>
       </w:rPr>
     </w:lvl>
-    <w:lvl w:ilvl="7" w:tentative="0">
+    <w:lvl w:ilvl="7">
       <w:start w:val="1"/>
       <w:numFmt w:val="bullet"/>
       <w:lvlText w:val="o"/>
@@ -433,10 +514,10 @@
         <w:ind w:left="5760" w:hanging="360"/>
       </w:pPr>
       <w:rPr>
-        <w:rFonts w:hint="default" w:ascii="Courier New" w:hAnsi="Courier New" w:cs="Courier New"/>
+        <w:rFonts w:ascii="Courier New" w:hAnsi="Courier New" w:cs="Courier New" w:hint="default"/>
       </w:rPr>
     </w:lvl>
-    <w:lvl w:ilvl="8" w:tentative="0">
+    <w:lvl w:ilvl="8">
       <w:start w:val="1"/>
       <w:numFmt w:val="bullet"/>
       <w:lvlText w:val=""/>
@@ -445,7 +526,7 @@
         <w:ind w:left="6480" w:hanging="360"/>
       </w:pPr>
       <w:rPr>
-        <w:rFonts w:hint="default" w:ascii="Wingdings" w:hAnsi="Wingdings"/>
+        <w:rFonts w:ascii="Wingdings" w:hAnsi="Wingdings" w:hint="default"/>
       </w:rPr>
     </w:lvl>
   </w:abstractNum>
@@ -456,292 +537,175 @@
 </file>
 
 <file path=word/styles.xml><?xml version="1.0" encoding="utf-8"?>
-<w:styles xmlns:mc="http://schemas.openxmlformats.org/markup-compatibility/2006" xmlns:o="urn:schemas-microsoft-com:office:office" xmlns:r="http://schemas.openxmlformats.org/officeDocument/2006/relationships" xmlns:m="http://schemas.openxmlformats.org/officeDocument/2006/math" xmlns:v="urn:schemas-microsoft-com:vml" xmlns:w="http://schemas.openxmlformats.org/wordprocessingml/2006/main" xmlns:w14="http://schemas.microsoft.com/office/word/2010/wordml" xmlns:w10="urn:schemas-microsoft-com:office:word" xmlns:sl="http://schemas.openxmlformats.org/schemaLibrary/2006/main" mc:Ignorable="w14">
+<w:styles xmlns:mc="http://schemas.openxmlformats.org/markup-compatibility/2006" xmlns:r="http://schemas.openxmlformats.org/officeDocument/2006/relationships" xmlns:w="http://schemas.openxmlformats.org/wordprocessingml/2006/main" xmlns:w14="http://schemas.microsoft.com/office/word/2010/wordml" mc:Ignorable="w14">
   <w:docDefaults>
     <w:rPrDefault>
       <w:rPr>
-        <w:rFonts w:asciiTheme="minorHAnsi" w:hAnsiTheme="minorHAnsi" w:eastAsiaTheme="minorHAnsi" w:cstheme="minorBidi"/>
+        <w:rFonts w:asciiTheme="minorHAnsi" w:eastAsiaTheme="minorHAnsi" w:hAnsiTheme="minorHAnsi" w:cstheme="minorBidi"/>
+        <w:lang w:val="es-DO" w:eastAsia="es-DO" w:bidi="ar-SA"/>
       </w:rPr>
     </w:rPrDefault>
     <w:pPrDefault/>
   </w:docDefaults>
-  <w:latentStyles w:count="260" w:defQFormat="0" w:defUnhideWhenUsed="1" w:defSemiHidden="1" w:defUIPriority="99" w:defLockedState="0">
-    <w:lsdException w:qFormat="1" w:unhideWhenUsed="0" w:uiPriority="0" w:semiHidden="0" w:name="Normal"/>
-    <w:lsdException w:qFormat="1" w:unhideWhenUsed="0" w:uiPriority="9" w:semiHidden="0" w:name="heading 1"/>
-    <w:lsdException w:qFormat="1" w:uiPriority="9" w:name="heading 2"/>
-    <w:lsdException w:qFormat="1" w:uiPriority="9" w:name="heading 3"/>
-    <w:lsdException w:qFormat="1" w:uiPriority="9" w:name="heading 4"/>
-    <w:lsdException w:qFormat="1" w:uiPriority="9" w:name="heading 5"/>
-    <w:lsdException w:qFormat="1" w:uiPriority="9" w:name="heading 6"/>
-    <w:lsdException w:qFormat="1" w:uiPriority="9" w:name="heading 7"/>
-    <w:lsdException w:qFormat="1" w:uiPriority="9" w:name="heading 8"/>
-    <w:lsdException w:qFormat="1" w:uiPriority="9" w:name="heading 9"/>
-    <w:lsdException w:uiPriority="99" w:name="index 1"/>
-    <w:lsdException w:uiPriority="99" w:name="index 2"/>
-    <w:lsdException w:uiPriority="99" w:name="index 3"/>
-    <w:lsdException w:uiPriority="99" w:name="index 4"/>
-    <w:lsdException w:uiPriority="99" w:name="index 5"/>
-    <w:lsdException w:uiPriority="99" w:name="index 6"/>
-    <w:lsdException w:uiPriority="99" w:name="index 7"/>
-    <w:lsdException w:uiPriority="99" w:name="index 8"/>
-    <w:lsdException w:uiPriority="99" w:name="index 9"/>
-    <w:lsdException w:uiPriority="39" w:name="toc 1"/>
-    <w:lsdException w:uiPriority="39" w:name="toc 2"/>
-    <w:lsdException w:uiPriority="39" w:name="toc 3"/>
-    <w:lsdException w:uiPriority="39" w:name="toc 4"/>
-    <w:lsdException w:uiPriority="39" w:name="toc 5"/>
-    <w:lsdException w:uiPriority="39" w:name="toc 6"/>
-    <w:lsdException w:uiPriority="39" w:name="toc 7"/>
-    <w:lsdException w:uiPriority="39" w:name="toc 8"/>
-    <w:lsdException w:uiPriority="39" w:name="toc 9"/>
-    <w:lsdException w:uiPriority="99" w:name="Normal Indent"/>
-    <w:lsdException w:uiPriority="99" w:name="footnote text"/>
-    <w:lsdException w:uiPriority="99" w:name="annotation text"/>
-    <w:lsdException w:uiPriority="99" w:name="header"/>
-    <w:lsdException w:uiPriority="99" w:name="footer"/>
-    <w:lsdException w:uiPriority="99" w:name="index heading"/>
-    <w:lsdException w:qFormat="1" w:uiPriority="35" w:name="caption"/>
-    <w:lsdException w:uiPriority="99" w:name="table of figures"/>
-    <w:lsdException w:uiPriority="99" w:name="envelope address"/>
-    <w:lsdException w:uiPriority="99" w:name="envelope return"/>
-    <w:lsdException w:uiPriority="99" w:name="footnote reference"/>
-    <w:lsdException w:uiPriority="99" w:name="annotation reference"/>
-    <w:lsdException w:uiPriority="99" w:name="line number"/>
-    <w:lsdException w:uiPriority="99" w:name="page number"/>
-    <w:lsdException w:uiPriority="99" w:name="endnote reference"/>
-    <w:lsdException w:uiPriority="99" w:name="endnote text"/>
-    <w:lsdException w:uiPriority="99" w:name="table of authorities"/>
-    <w:lsdException w:uiPriority="99" w:name="macro"/>
-    <w:lsdException w:uiPriority="99" w:name="toa heading"/>
-    <w:lsdException w:uiPriority="99" w:name="List"/>
-    <w:lsdException w:uiPriority="99" w:name="List Bullet"/>
-    <w:lsdException w:uiPriority="99" w:name="List Number"/>
-    <w:lsdException w:uiPriority="99" w:name="List 2"/>
-    <w:lsdException w:uiPriority="99" w:name="List 3"/>
-    <w:lsdException w:uiPriority="99" w:name="List 4"/>
-    <w:lsdException w:uiPriority="99" w:name="List 5"/>
-    <w:lsdException w:uiPriority="99" w:name="List Bullet 2"/>
-    <w:lsdException w:uiPriority="99" w:name="List Bullet 3"/>
-    <w:lsdException w:uiPriority="99" w:name="List Bullet 4"/>
-    <w:lsdException w:uiPriority="99" w:name="List Bullet 5"/>
-    <w:lsdException w:uiPriority="99" w:name="List Number 2"/>
-    <w:lsdException w:uiPriority="99" w:name="List Number 3"/>
-    <w:lsdException w:uiPriority="99" w:name="List Number 4"/>
-    <w:lsdException w:uiPriority="99" w:name="List Number 5"/>
-    <w:lsdException w:qFormat="1" w:unhideWhenUsed="0" w:uiPriority="10" w:semiHidden="0" w:name="Title"/>
-    <w:lsdException w:uiPriority="99" w:name="Closing"/>
-    <w:lsdException w:uiPriority="99" w:name="Signature"/>
-    <w:lsdException w:uiPriority="1" w:name="Default Paragraph Font"/>
-    <w:lsdException w:uiPriority="99" w:name="Body Text"/>
-    <w:lsdException w:uiPriority="99" w:name="Body Text Indent"/>
-    <w:lsdException w:uiPriority="99" w:name="List Continue"/>
-    <w:lsdException w:uiPriority="99" w:name="List Continue 2"/>
-    <w:lsdException w:uiPriority="99" w:name="List Continue 3"/>
-    <w:lsdException w:uiPriority="99" w:name="List Continue 4"/>
-    <w:lsdException w:uiPriority="99" w:name="List Continue 5"/>
-    <w:lsdException w:uiPriority="99" w:name="Message Header"/>
-    <w:lsdException w:qFormat="1" w:unhideWhenUsed="0" w:uiPriority="11" w:semiHidden="0" w:name="Subtitle"/>
-    <w:lsdException w:uiPriority="99" w:name="Salutation"/>
-    <w:lsdException w:uiPriority="99" w:name="Date"/>
-    <w:lsdException w:uiPriority="99" w:name="Body Text First Indent"/>
-    <w:lsdException w:uiPriority="99" w:name="Body Text First Indent 2"/>
-    <w:lsdException w:uiPriority="99" w:name="Note Heading"/>
-    <w:lsdException w:uiPriority="99" w:name="Body Text 2"/>
-    <w:lsdException w:uiPriority="99" w:name="Body Text 3"/>
-    <w:lsdException w:uiPriority="99" w:name="Body Text Indent 2"/>
-    <w:lsdException w:uiPriority="99" w:name="Body Text Indent 3"/>
-    <w:lsdException w:uiPriority="99" w:name="Block Text"/>
-    <w:lsdException w:uiPriority="99" w:name="Hyperlink"/>
-    <w:lsdException w:uiPriority="99" w:name="FollowedHyperlink"/>
-    <w:lsdException w:qFormat="1" w:unhideWhenUsed="0" w:uiPriority="22" w:semiHidden="0" w:name="Strong"/>
-    <w:lsdException w:qFormat="1" w:unhideWhenUsed="0" w:uiPriority="20" w:semiHidden="0" w:name="Emphasis"/>
-    <w:lsdException w:uiPriority="99" w:name="Document Map"/>
-    <w:lsdException w:uiPriority="99" w:name="Plain Text"/>
-    <w:lsdException w:uiPriority="99" w:name="E-mail Signature"/>
-    <w:lsdException w:uiPriority="99" w:name="Normal (Web)"/>
-    <w:lsdException w:uiPriority="99" w:name="HTML Acronym"/>
-    <w:lsdException w:uiPriority="99" w:name="HTML Address"/>
-    <w:lsdException w:uiPriority="99" w:name="HTML Cite"/>
-    <w:lsdException w:uiPriority="99" w:name="HTML Code"/>
-    <w:lsdException w:uiPriority="99" w:name="HTML Definition"/>
-    <w:lsdException w:uiPriority="99" w:name="HTML Keyboard"/>
-    <w:lsdException w:uiPriority="99" w:name="HTML Preformatted"/>
-    <w:lsdException w:uiPriority="99" w:name="HTML Sample"/>
-    <w:lsdException w:uiPriority="99" w:name="HTML Typewriter"/>
-    <w:lsdException w:uiPriority="99" w:name="HTML Variable"/>
-    <w:lsdException w:uiPriority="99" w:name="Normal Table"/>
-    <w:lsdException w:uiPriority="99" w:name="annotation subject"/>
-    <w:lsdException w:uiPriority="99" w:name="Table Simple 1"/>
-    <w:lsdException w:uiPriority="99" w:name="Table Simple 2"/>
-    <w:lsdException w:uiPriority="99" w:name="Table Simple 3"/>
-    <w:lsdException w:uiPriority="99" w:name="Table Classic 1"/>
-    <w:lsdException w:uiPriority="99" w:name="Table Classic 2"/>
-    <w:lsdException w:uiPriority="99" w:name="Table Classic 3"/>
-    <w:lsdException w:uiPriority="99" w:name="Table Classic 4"/>
-    <w:lsdException w:uiPriority="99" w:name="Table Colorful 1"/>
-    <w:lsdException w:uiPriority="99" w:name="Table Colorful 2"/>
-    <w:lsdException w:uiPriority="99" w:name="Table Colorful 3"/>
-    <w:lsdException w:uiPriority="99" w:name="Table Columns 1"/>
-    <w:lsdException w:uiPriority="99" w:name="Table Columns 2"/>
-    <w:lsdException w:uiPriority="99" w:name="Table Columns 3"/>
-    <w:lsdException w:uiPriority="99" w:name="Table Columns 4"/>
-    <w:lsdException w:uiPriority="99" w:name="Table Columns 5"/>
-    <w:lsdException w:uiPriority="99" w:name="Table Grid 1"/>
-    <w:lsdException w:uiPriority="99" w:name="Table Grid 2"/>
-    <w:lsdException w:uiPriority="99" w:name="Table Grid 3"/>
-    <w:lsdException w:uiPriority="99" w:name="Table Grid 4"/>
-    <w:lsdException w:uiPriority="99" w:name="Table Grid 5"/>
-    <w:lsdException w:uiPriority="99" w:name="Table Grid 6"/>
-    <w:lsdException w:uiPriority="99" w:name="Table Grid 7"/>
-    <w:lsdException w:uiPriority="99" w:name="Table Grid 8"/>
-    <w:lsdException w:uiPriority="99" w:name="Table List 1"/>
-    <w:lsdException w:uiPriority="99" w:name="Table List 2"/>
-    <w:lsdException w:uiPriority="99" w:name="Table List 3"/>
-    <w:lsdException w:uiPriority="99" w:name="Table List 4"/>
-    <w:lsdException w:uiPriority="99" w:name="Table List 5"/>
-    <w:lsdException w:uiPriority="99" w:name="Table List 6"/>
-    <w:lsdException w:uiPriority="99" w:name="Table List 7"/>
-    <w:lsdException w:uiPriority="99" w:name="Table List 8"/>
-    <w:lsdException w:uiPriority="99" w:name="Table 3D effects 1"/>
-    <w:lsdException w:uiPriority="99" w:name="Table 3D effects 2"/>
-    <w:lsdException w:uiPriority="99" w:name="Table 3D effects 3"/>
-    <w:lsdException w:uiPriority="99" w:name="Table Contemporary"/>
-    <w:lsdException w:uiPriority="99" w:name="Table Elegant"/>
-    <w:lsdException w:uiPriority="99" w:name="Table Professional"/>
-    <w:lsdException w:uiPriority="99" w:name="Table Subtle 1"/>
-    <w:lsdException w:uiPriority="99" w:name="Table Subtle 2"/>
-    <w:lsdException w:uiPriority="99" w:name="Table Web 1"/>
-    <w:lsdException w:uiPriority="99" w:name="Table Web 2"/>
-    <w:lsdException w:uiPriority="99" w:name="Table Web 3"/>
-    <w:lsdException w:uiPriority="99" w:name="Balloon Text"/>
-    <w:lsdException w:unhideWhenUsed="0" w:uiPriority="39" w:semiHidden="0" w:name="Table Grid"/>
-    <w:lsdException w:uiPriority="99" w:name="Table Theme"/>
-    <w:lsdException w:unhideWhenUsed="0" w:uiPriority="60" w:semiHidden="0" w:name="Light Shading"/>
-    <w:lsdException w:unhideWhenUsed="0" w:uiPriority="61" w:semiHidden="0" w:name="Light List"/>
-    <w:lsdException w:unhideWhenUsed="0" w:uiPriority="62" w:semiHidden="0" w:name="Light Grid"/>
-    <w:lsdException w:unhideWhenUsed="0" w:uiPriority="63" w:semiHidden="0" w:name="Medium Shading 1"/>
-    <w:lsdException w:unhideWhenUsed="0" w:uiPriority="64" w:semiHidden="0" w:name="Medium Shading 2"/>
-    <w:lsdException w:unhideWhenUsed="0" w:uiPriority="65" w:semiHidden="0" w:name="Medium List 1"/>
-    <w:lsdException w:unhideWhenUsed="0" w:uiPriority="66" w:semiHidden="0" w:name="Medium List 2"/>
-    <w:lsdException w:unhideWhenUsed="0" w:uiPriority="67" w:semiHidden="0" w:name="Medium Grid 1"/>
-    <w:lsdException w:unhideWhenUsed="0" w:uiPriority="68" w:semiHidden="0" w:name="Medium Grid 2"/>
-    <w:lsdException w:unhideWhenUsed="0" w:uiPriority="69" w:semiHidden="0" w:name="Medium Grid 3"/>
-    <w:lsdException w:unhideWhenUsed="0" w:uiPriority="70" w:semiHidden="0" w:name="Dark List"/>
-    <w:lsdException w:unhideWhenUsed="0" w:uiPriority="71" w:semiHidden="0" w:name="Colorful Shading"/>
-    <w:lsdException w:unhideWhenUsed="0" w:uiPriority="72" w:semiHidden="0" w:name="Colorful List"/>
-    <w:lsdException w:unhideWhenUsed="0" w:uiPriority="73" w:semiHidden="0" w:name="Colorful Grid"/>
-    <w:lsdException w:unhideWhenUsed="0" w:uiPriority="60" w:semiHidden="0" w:name="Light Shading Accent 1"/>
-    <w:lsdException w:unhideWhenUsed="0" w:uiPriority="61" w:semiHidden="0" w:name="Light List Accent 1"/>
-    <w:lsdException w:unhideWhenUsed="0" w:uiPriority="62" w:semiHidden="0" w:name="Light Grid Accent 1"/>
-    <w:lsdException w:unhideWhenUsed="0" w:uiPriority="63" w:semiHidden="0" w:name="Medium Shading 1 Accent 1"/>
-    <w:lsdException w:unhideWhenUsed="0" w:uiPriority="64" w:semiHidden="0" w:name="Medium Shading 2 Accent 1"/>
-    <w:lsdException w:unhideWhenUsed="0" w:uiPriority="65" w:semiHidden="0" w:name="Medium List 1 Accent 1"/>
-    <w:lsdException w:qFormat="1" w:unhideWhenUsed="0" w:uiPriority="34" w:semiHidden="0" w:name="List Paragraph"/>
-    <w:lsdException w:unhideWhenUsed="0" w:uiPriority="66" w:semiHidden="0" w:name="Medium List 2 Accent 1"/>
-    <w:lsdException w:unhideWhenUsed="0" w:uiPriority="67" w:semiHidden="0" w:name="Medium Grid 1 Accent 1"/>
-    <w:lsdException w:unhideWhenUsed="0" w:uiPriority="68" w:semiHidden="0" w:name="Medium Grid 2 Accent 1"/>
-    <w:lsdException w:unhideWhenUsed="0" w:uiPriority="69" w:semiHidden="0" w:name="Medium Grid 3 Accent 1"/>
-    <w:lsdException w:unhideWhenUsed="0" w:uiPriority="70" w:semiHidden="0" w:name="Dark List Accent 1"/>
-    <w:lsdException w:unhideWhenUsed="0" w:uiPriority="71" w:semiHidden="0" w:name="Colorful Shading Accent 1"/>
-    <w:lsdException w:unhideWhenUsed="0" w:uiPriority="72" w:semiHidden="0" w:name="Colorful List Accent 1"/>
-    <w:lsdException w:unhideWhenUsed="0" w:uiPriority="73" w:semiHidden="0" w:name="Colorful Grid Accent 1"/>
-    <w:lsdException w:unhideWhenUsed="0" w:uiPriority="60" w:semiHidden="0" w:name="Light Shading Accent 2"/>
-    <w:lsdException w:unhideWhenUsed="0" w:uiPriority="61" w:semiHidden="0" w:name="Light List Accent 2"/>
-    <w:lsdException w:unhideWhenUsed="0" w:uiPriority="62" w:semiHidden="0" w:name="Light Grid Accent 2"/>
-    <w:lsdException w:unhideWhenUsed="0" w:uiPriority="63" w:semiHidden="0" w:name="Medium Shading 1 Accent 2"/>
-    <w:lsdException w:unhideWhenUsed="0" w:uiPriority="64" w:semiHidden="0" w:name="Medium Shading 2 Accent 2"/>
-    <w:lsdException w:unhideWhenUsed="0" w:uiPriority="65" w:semiHidden="0" w:name="Medium List 1 Accent 2"/>
-    <w:lsdException w:unhideWhenUsed="0" w:uiPriority="66" w:semiHidden="0" w:name="Medium List 2 Accent 2"/>
-    <w:lsdException w:unhideWhenUsed="0" w:uiPriority="67" w:semiHidden="0" w:name="Medium Grid 1 Accent 2"/>
-    <w:lsdException w:unhideWhenUsed="0" w:uiPriority="68" w:semiHidden="0" w:name="Medium Grid 2 Accent 2"/>
-    <w:lsdException w:unhideWhenUsed="0" w:uiPriority="69" w:semiHidden="0" w:name="Medium Grid 3 Accent 2"/>
-    <w:lsdException w:unhideWhenUsed="0" w:uiPriority="70" w:semiHidden="0" w:name="Dark List Accent 2"/>
-    <w:lsdException w:unhideWhenUsed="0" w:uiPriority="71" w:semiHidden="0" w:name="Colorful Shading Accent 2"/>
-    <w:lsdException w:unhideWhenUsed="0" w:uiPriority="72" w:semiHidden="0" w:name="Colorful List Accent 2"/>
-    <w:lsdException w:unhideWhenUsed="0" w:uiPriority="73" w:semiHidden="0" w:name="Colorful Grid Accent 2"/>
-    <w:lsdException w:unhideWhenUsed="0" w:uiPriority="60" w:semiHidden="0" w:name="Light Shading Accent 3"/>
-    <w:lsdException w:unhideWhenUsed="0" w:uiPriority="61" w:semiHidden="0" w:name="Light List Accent 3"/>
-    <w:lsdException w:unhideWhenUsed="0" w:uiPriority="62" w:semiHidden="0" w:name="Light Grid Accent 3"/>
-    <w:lsdException w:unhideWhenUsed="0" w:uiPriority="63" w:semiHidden="0" w:name="Medium Shading 1 Accent 3"/>
-    <w:lsdException w:unhideWhenUsed="0" w:uiPriority="64" w:semiHidden="0" w:name="Medium Shading 2 Accent 3"/>
-    <w:lsdException w:unhideWhenUsed="0" w:uiPriority="65" w:semiHidden="0" w:name="Medium List 1 Accent 3"/>
-    <w:lsdException w:unhideWhenUsed="0" w:uiPriority="66" w:semiHidden="0" w:name="Medium List 2 Accent 3"/>
-    <w:lsdException w:unhideWhenUsed="0" w:uiPriority="67" w:semiHidden="0" w:name="Medium Grid 1 Accent 3"/>
-    <w:lsdException w:unhideWhenUsed="0" w:uiPriority="68" w:semiHidden="0" w:name="Medium Grid 2 Accent 3"/>
-    <w:lsdException w:unhideWhenUsed="0" w:uiPriority="69" w:semiHidden="0" w:name="Medium Grid 3 Accent 3"/>
-    <w:lsdException w:unhideWhenUsed="0" w:uiPriority="70" w:semiHidden="0" w:name="Dark List Accent 3"/>
-    <w:lsdException w:unhideWhenUsed="0" w:uiPriority="71" w:semiHidden="0" w:name="Colorful Shading Accent 3"/>
-    <w:lsdException w:unhideWhenUsed="0" w:uiPriority="72" w:semiHidden="0" w:name="Colorful List Accent 3"/>
-    <w:lsdException w:unhideWhenUsed="0" w:uiPriority="73" w:semiHidden="0" w:name="Colorful Grid Accent 3"/>
-    <w:lsdException w:unhideWhenUsed="0" w:uiPriority="60" w:semiHidden="0" w:name="Light Shading Accent 4"/>
-    <w:lsdException w:unhideWhenUsed="0" w:uiPriority="61" w:semiHidden="0" w:name="Light List Accent 4"/>
-    <w:lsdException w:unhideWhenUsed="0" w:uiPriority="62" w:semiHidden="0" w:name="Light Grid Accent 4"/>
-    <w:lsdException w:unhideWhenUsed="0" w:uiPriority="63" w:semiHidden="0" w:name="Medium Shading 1 Accent 4"/>
-    <w:lsdException w:unhideWhenUsed="0" w:uiPriority="64" w:semiHidden="0" w:name="Medium Shading 2 Accent 4"/>
-    <w:lsdException w:unhideWhenUsed="0" w:uiPriority="65" w:semiHidden="0" w:name="Medium List 1 Accent 4"/>
-    <w:lsdException w:unhideWhenUsed="0" w:uiPriority="66" w:semiHidden="0" w:name="Medium List 2 Accent 4"/>
-    <w:lsdException w:unhideWhenUsed="0" w:uiPriority="67" w:semiHidden="0" w:name="Medium Grid 1 Accent 4"/>
-    <w:lsdException w:unhideWhenUsed="0" w:uiPriority="68" w:semiHidden="0" w:name="Medium Grid 2 Accent 4"/>
-    <w:lsdException w:unhideWhenUsed="0" w:uiPriority="69" w:semiHidden="0" w:name="Medium Grid 3 Accent 4"/>
-    <w:lsdException w:unhideWhenUsed="0" w:uiPriority="70" w:semiHidden="0" w:name="Dark List Accent 4"/>
-    <w:lsdException w:unhideWhenUsed="0" w:uiPriority="71" w:semiHidden="0" w:name="Colorful Shading Accent 4"/>
-    <w:lsdException w:unhideWhenUsed="0" w:uiPriority="72" w:semiHidden="0" w:name="Colorful List Accent 4"/>
-    <w:lsdException w:unhideWhenUsed="0" w:uiPriority="73" w:semiHidden="0" w:name="Colorful Grid Accent 4"/>
-    <w:lsdException w:unhideWhenUsed="0" w:uiPriority="60" w:semiHidden="0" w:name="Light Shading Accent 5"/>
-    <w:lsdException w:unhideWhenUsed="0" w:uiPriority="61" w:semiHidden="0" w:name="Light List Accent 5"/>
-    <w:lsdException w:unhideWhenUsed="0" w:uiPriority="62" w:semiHidden="0" w:name="Light Grid Accent 5"/>
-    <w:lsdException w:unhideWhenUsed="0" w:uiPriority="63" w:semiHidden="0" w:name="Medium Shading 1 Accent 5"/>
-    <w:lsdException w:unhideWhenUsed="0" w:uiPriority="64" w:semiHidden="0" w:name="Medium Shading 2 Accent 5"/>
-    <w:lsdException w:unhideWhenUsed="0" w:uiPriority="65" w:semiHidden="0" w:name="Medium List 1 Accent 5"/>
-    <w:lsdException w:unhideWhenUsed="0" w:uiPriority="66" w:semiHidden="0" w:name="Medium List 2 Accent 5"/>
-    <w:lsdException w:unhideWhenUsed="0" w:uiPriority="67" w:semiHidden="0" w:name="Medium Grid 1 Accent 5"/>
-    <w:lsdException w:unhideWhenUsed="0" w:uiPriority="68" w:semiHidden="0" w:name="Medium Grid 2 Accent 5"/>
-    <w:lsdException w:unhideWhenUsed="0" w:uiPriority="69" w:semiHidden="0" w:name="Medium Grid 3 Accent 5"/>
-    <w:lsdException w:unhideWhenUsed="0" w:uiPriority="70" w:semiHidden="0" w:name="Dark List Accent 5"/>
-    <w:lsdException w:unhideWhenUsed="0" w:uiPriority="71" w:semiHidden="0" w:name="Colorful Shading Accent 5"/>
-    <w:lsdException w:unhideWhenUsed="0" w:uiPriority="72" w:semiHidden="0" w:name="Colorful List Accent 5"/>
-    <w:lsdException w:unhideWhenUsed="0" w:uiPriority="73" w:semiHidden="0" w:name="Colorful Grid Accent 5"/>
-    <w:lsdException w:unhideWhenUsed="0" w:uiPriority="60" w:semiHidden="0" w:name="Light Shading Accent 6"/>
-    <w:lsdException w:unhideWhenUsed="0" w:uiPriority="61" w:semiHidden="0" w:name="Light List Accent 6"/>
-    <w:lsdException w:unhideWhenUsed="0" w:uiPriority="62" w:semiHidden="0" w:name="Light Grid Accent 6"/>
-    <w:lsdException w:unhideWhenUsed="0" w:uiPriority="63" w:semiHidden="0" w:name="Medium Shading 1 Accent 6"/>
-    <w:lsdException w:unhideWhenUsed="0" w:uiPriority="64" w:semiHidden="0" w:name="Medium Shading 2 Accent 6"/>
-    <w:lsdException w:unhideWhenUsed="0" w:uiPriority="65" w:semiHidden="0" w:name="Medium List 1 Accent 6"/>
-    <w:lsdException w:unhideWhenUsed="0" w:uiPriority="66" w:semiHidden="0" w:name="Medium List 2 Accent 6"/>
-    <w:lsdException w:unhideWhenUsed="0" w:uiPriority="67" w:semiHidden="0" w:name="Medium Grid 1 Accent 6"/>
-    <w:lsdException w:unhideWhenUsed="0" w:uiPriority="68" w:semiHidden="0" w:name="Medium Grid 2 Accent 6"/>
-    <w:lsdException w:unhideWhenUsed="0" w:uiPriority="69" w:semiHidden="0" w:name="Medium Grid 3 Accent 6"/>
-    <w:lsdException w:unhideWhenUsed="0" w:uiPriority="70" w:semiHidden="0" w:name="Dark List Accent 6"/>
-    <w:lsdException w:unhideWhenUsed="0" w:uiPriority="71" w:semiHidden="0" w:name="Colorful Shading Accent 6"/>
-    <w:lsdException w:unhideWhenUsed="0" w:uiPriority="72" w:semiHidden="0" w:name="Colorful List Accent 6"/>
-    <w:lsdException w:unhideWhenUsed="0" w:uiPriority="73" w:semiHidden="0" w:name="Colorful Grid Accent 6"/>
+  <w:latentStyles w:defLockedState="0" w:defUIPriority="99" w:defSemiHidden="1" w:defUnhideWhenUsed="1" w:defQFormat="0" w:count="267">
+    <w:lsdException w:name="Normal" w:semiHidden="0" w:uiPriority="0" w:unhideWhenUsed="0" w:qFormat="1"/>
+    <w:lsdException w:name="heading 1" w:semiHidden="0" w:uiPriority="9" w:unhideWhenUsed="0" w:qFormat="1"/>
+    <w:lsdException w:name="heading 2" w:uiPriority="9" w:qFormat="1"/>
+    <w:lsdException w:name="heading 3" w:uiPriority="9" w:qFormat="1"/>
+    <w:lsdException w:name="heading 4" w:uiPriority="9" w:qFormat="1"/>
+    <w:lsdException w:name="heading 5" w:uiPriority="9" w:qFormat="1"/>
+    <w:lsdException w:name="heading 6" w:uiPriority="9" w:qFormat="1"/>
+    <w:lsdException w:name="heading 7" w:uiPriority="9" w:qFormat="1"/>
+    <w:lsdException w:name="heading 8" w:uiPriority="9" w:qFormat="1"/>
+    <w:lsdException w:name="heading 9" w:uiPriority="9" w:qFormat="1"/>
+    <w:lsdException w:name="toc 1" w:uiPriority="39"/>
+    <w:lsdException w:name="toc 2" w:uiPriority="39"/>
+    <w:lsdException w:name="toc 3" w:uiPriority="39"/>
+    <w:lsdException w:name="toc 4" w:uiPriority="39"/>
+    <w:lsdException w:name="toc 5" w:uiPriority="39"/>
+    <w:lsdException w:name="toc 6" w:uiPriority="39"/>
+    <w:lsdException w:name="toc 7" w:uiPriority="39"/>
+    <w:lsdException w:name="toc 8" w:uiPriority="39"/>
+    <w:lsdException w:name="toc 9" w:uiPriority="39"/>
+    <w:lsdException w:name="caption" w:uiPriority="35" w:qFormat="1"/>
+    <w:lsdException w:name="Title" w:semiHidden="0" w:uiPriority="10" w:unhideWhenUsed="0" w:qFormat="1"/>
+    <w:lsdException w:name="Default Paragraph Font" w:uiPriority="1"/>
+    <w:lsdException w:name="Subtitle" w:semiHidden="0" w:uiPriority="11" w:unhideWhenUsed="0" w:qFormat="1"/>
+    <w:lsdException w:name="Strong" w:semiHidden="0" w:uiPriority="22" w:unhideWhenUsed="0" w:qFormat="1"/>
+    <w:lsdException w:name="Emphasis" w:semiHidden="0" w:uiPriority="20" w:unhideWhenUsed="0" w:qFormat="1"/>
+    <w:lsdException w:name="Table Grid" w:semiHidden="0" w:uiPriority="39" w:unhideWhenUsed="0"/>
+    <w:lsdException w:name="Light Shading" w:semiHidden="0" w:uiPriority="60" w:unhideWhenUsed="0"/>
+    <w:lsdException w:name="Light List" w:semiHidden="0" w:uiPriority="61" w:unhideWhenUsed="0"/>
+    <w:lsdException w:name="Light Grid" w:semiHidden="0" w:uiPriority="62" w:unhideWhenUsed="0"/>
+    <w:lsdException w:name="Medium Shading 1" w:semiHidden="0" w:uiPriority="63" w:unhideWhenUsed="0"/>
+    <w:lsdException w:name="Medium Shading 2" w:semiHidden="0" w:uiPriority="64" w:unhideWhenUsed="0"/>
+    <w:lsdException w:name="Medium List 1" w:semiHidden="0" w:uiPriority="65" w:unhideWhenUsed="0"/>
+    <w:lsdException w:name="Medium List 2" w:semiHidden="0" w:uiPriority="66" w:unhideWhenUsed="0"/>
+    <w:lsdException w:name="Medium Grid 1" w:semiHidden="0" w:uiPriority="67" w:unhideWhenUsed="0"/>
+    <w:lsdException w:name="Medium Grid 2" w:semiHidden="0" w:uiPriority="68" w:unhideWhenUsed="0"/>
+    <w:lsdException w:name="Medium Grid 3" w:semiHidden="0" w:uiPriority="69" w:unhideWhenUsed="0"/>
+    <w:lsdException w:name="Dark List" w:semiHidden="0" w:uiPriority="70" w:unhideWhenUsed="0"/>
+    <w:lsdException w:name="Colorful Shading" w:semiHidden="0" w:uiPriority="71" w:unhideWhenUsed="0"/>
+    <w:lsdException w:name="Colorful List" w:semiHidden="0" w:uiPriority="72" w:unhideWhenUsed="0"/>
+    <w:lsdException w:name="Colorful Grid" w:semiHidden="0" w:uiPriority="73" w:unhideWhenUsed="0"/>
+    <w:lsdException w:name="Light Shading Accent 1" w:semiHidden="0" w:uiPriority="60" w:unhideWhenUsed="0"/>
+    <w:lsdException w:name="Light List Accent 1" w:semiHidden="0" w:uiPriority="61" w:unhideWhenUsed="0"/>
+    <w:lsdException w:name="Light Grid Accent 1" w:semiHidden="0" w:uiPriority="62" w:unhideWhenUsed="0"/>
+    <w:lsdException w:name="Medium Shading 1 Accent 1" w:semiHidden="0" w:uiPriority="63" w:unhideWhenUsed="0"/>
+    <w:lsdException w:name="Medium Shading 2 Accent 1" w:semiHidden="0" w:uiPriority="64" w:unhideWhenUsed="0"/>
+    <w:lsdException w:name="Medium List 1 Accent 1" w:semiHidden="0" w:uiPriority="65" w:unhideWhenUsed="0"/>
+    <w:lsdException w:name="List Paragraph" w:semiHidden="0" w:uiPriority="34" w:unhideWhenUsed="0" w:qFormat="1"/>
+    <w:lsdException w:name="Medium List 2 Accent 1" w:semiHidden="0" w:uiPriority="66" w:unhideWhenUsed="0"/>
+    <w:lsdException w:name="Medium Grid 1 Accent 1" w:semiHidden="0" w:uiPriority="67" w:unhideWhenUsed="0"/>
+    <w:lsdException w:name="Medium Grid 2 Accent 1" w:semiHidden="0" w:uiPriority="68" w:unhideWhenUsed="0"/>
+    <w:lsdException w:name="Medium Grid 3 Accent 1" w:semiHidden="0" w:uiPriority="69" w:unhideWhenUsed="0"/>
+    <w:lsdException w:name="Dark List Accent 1" w:semiHidden="0" w:uiPriority="70" w:unhideWhenUsed="0"/>
+    <w:lsdException w:name="Colorful Shading Accent 1" w:semiHidden="0" w:uiPriority="71" w:unhideWhenUsed="0"/>
+    <w:lsdException w:name="Colorful List Accent 1" w:semiHidden="0" w:uiPriority="72" w:unhideWhenUsed="0"/>
+    <w:lsdException w:name="Colorful Grid Accent 1" w:semiHidden="0" w:uiPriority="73" w:unhideWhenUsed="0"/>
+    <w:lsdException w:name="Light Shading Accent 2" w:semiHidden="0" w:uiPriority="60" w:unhideWhenUsed="0"/>
+    <w:lsdException w:name="Light List Accent 2" w:semiHidden="0" w:uiPriority="61" w:unhideWhenUsed="0"/>
+    <w:lsdException w:name="Light Grid Accent 2" w:semiHidden="0" w:uiPriority="62" w:unhideWhenUsed="0"/>
+    <w:lsdException w:name="Medium Shading 1 Accent 2" w:semiHidden="0" w:uiPriority="63" w:unhideWhenUsed="0"/>
+    <w:lsdException w:name="Medium Shading 2 Accent 2" w:semiHidden="0" w:uiPriority="64" w:unhideWhenUsed="0"/>
+    <w:lsdException w:name="Medium List 1 Accent 2" w:semiHidden="0" w:uiPriority="65" w:unhideWhenUsed="0"/>
+    <w:lsdException w:name="Medium List 2 Accent 2" w:semiHidden="0" w:uiPriority="66" w:unhideWhenUsed="0"/>
+    <w:lsdException w:name="Medium Grid 1 Accent 2" w:semiHidden="0" w:uiPriority="67" w:unhideWhenUsed="0"/>
+    <w:lsdException w:name="Medium Grid 2 Accent 2" w:semiHidden="0" w:uiPriority="68" w:unhideWhenUsed="0"/>
+    <w:lsdException w:name="Medium Grid 3 Accent 2" w:semiHidden="0" w:uiPriority="69" w:unhideWhenUsed="0"/>
+    <w:lsdException w:name="Dark List Accent 2" w:semiHidden="0" w:uiPriority="70" w:unhideWhenUsed="0"/>
+    <w:lsdException w:name="Colorful Shading Accent 2" w:semiHidden="0" w:uiPriority="71" w:unhideWhenUsed="0"/>
+    <w:lsdException w:name="Colorful List Accent 2" w:semiHidden="0" w:uiPriority="72" w:unhideWhenUsed="0"/>
+    <w:lsdException w:name="Colorful Grid Accent 2" w:semiHidden="0" w:uiPriority="73" w:unhideWhenUsed="0"/>
+    <w:lsdException w:name="Light Shading Accent 3" w:semiHidden="0" w:uiPriority="60" w:unhideWhenUsed="0"/>
+    <w:lsdException w:name="Light List Accent 3" w:semiHidden="0" w:uiPriority="61" w:unhideWhenUsed="0"/>
+    <w:lsdException w:name="Light Grid Accent 3" w:semiHidden="0" w:uiPriority="62" w:unhideWhenUsed="0"/>
+    <w:lsdException w:name="Medium Shading 1 Accent 3" w:semiHidden="0" w:uiPriority="63" w:unhideWhenUsed="0"/>
+    <w:lsdException w:name="Medium Shading 2 Accent 3" w:semiHidden="0" w:uiPriority="64" w:unhideWhenUsed="0"/>
+    <w:lsdException w:name="Medium List 1 Accent 3" w:semiHidden="0" w:uiPriority="65" w:unhideWhenUsed="0"/>
+    <w:lsdException w:name="Medium List 2 Accent 3" w:semiHidden="0" w:uiPriority="66" w:unhideWhenUsed="0"/>
+    <w:lsdException w:name="Medium Grid 1 Accent 3" w:semiHidden="0" w:uiPriority="67" w:unhideWhenUsed="0"/>
+    <w:lsdException w:name="Medium Grid 2 Accent 3" w:semiHidden="0" w:uiPriority="68" w:unhideWhenUsed="0"/>
+    <w:lsdException w:name="Medium Grid 3 Accent 3" w:semiHidden="0" w:uiPriority="69" w:unhideWhenUsed="0"/>
+    <w:lsdException w:name="Dark List Accent 3" w:semiHidden="0" w:uiPriority="70" w:unhideWhenUsed="0"/>
+    <w:lsdException w:name="Colorful Shading Accent 3" w:semiHidden="0" w:uiPriority="71" w:unhideWhenUsed="0"/>
+    <w:lsdException w:name="Colorful List Accent 3" w:semiHidden="0" w:uiPriority="72" w:unhideWhenUsed="0"/>
+    <w:lsdException w:name="Colorful Grid Accent 3" w:semiHidden="0" w:uiPriority="73" w:unhideWhenUsed="0"/>
+    <w:lsdException w:name="Light Shading Accent 4" w:semiHidden="0" w:uiPriority="60" w:unhideWhenUsed="0"/>
+    <w:lsdException w:name="Light List Accent 4" w:semiHidden="0" w:uiPriority="61" w:unhideWhenUsed="0"/>
+    <w:lsdException w:name="Light Grid Accent 4" w:semiHidden="0" w:uiPriority="62" w:unhideWhenUsed="0"/>
+    <w:lsdException w:name="Medium Shading 1 Accent 4" w:semiHidden="0" w:uiPriority="63" w:unhideWhenUsed="0"/>
+    <w:lsdException w:name="Medium Shading 2 Accent 4" w:semiHidden="0" w:uiPriority="64" w:unhideWhenUsed="0"/>
+    <w:lsdException w:name="Medium List 1 Accent 4" w:semiHidden="0" w:uiPriority="65" w:unhideWhenUsed="0"/>
+    <w:lsdException w:name="Medium List 2 Accent 4" w:semiHidden="0" w:uiPriority="66" w:unhideWhenUsed="0"/>
+    <w:lsdException w:name="Medium Grid 1 Accent 4" w:semiHidden="0" w:uiPriority="67" w:unhideWhenUsed="0"/>
+    <w:lsdException w:name="Medium Grid 2 Accent 4" w:semiHidden="0" w:uiPriority="68" w:unhideWhenUsed="0"/>
+    <w:lsdException w:name="Medium Grid 3 Accent 4" w:semiHidden="0" w:uiPriority="69" w:unhideWhenUsed="0"/>
+    <w:lsdException w:name="Dark List Accent 4" w:semiHidden="0" w:uiPriority="70" w:unhideWhenUsed="0"/>
+    <w:lsdException w:name="Colorful Shading Accent 4" w:semiHidden="0" w:uiPriority="71" w:unhideWhenUsed="0"/>
+    <w:lsdException w:name="Colorful List Accent 4" w:semiHidden="0" w:uiPriority="72" w:unhideWhenUsed="0"/>
+    <w:lsdException w:name="Colorful Grid Accent 4" w:semiHidden="0" w:uiPriority="73" w:unhideWhenUsed="0"/>
+    <w:lsdException w:name="Light Shading Accent 5" w:semiHidden="0" w:uiPriority="60" w:unhideWhenUsed="0"/>
+    <w:lsdException w:name="Light List Accent 5" w:semiHidden="0" w:uiPriority="61" w:unhideWhenUsed="0"/>
+    <w:lsdException w:name="Light Grid Accent 5" w:semiHidden="0" w:uiPriority="62" w:unhideWhenUsed="0"/>
+    <w:lsdException w:name="Medium Shading 1 Accent 5" w:semiHidden="0" w:uiPriority="63" w:unhideWhenUsed="0"/>
+    <w:lsdException w:name="Medium Shading 2 Accent 5" w:semiHidden="0" w:uiPriority="64" w:unhideWhenUsed="0"/>
+    <w:lsdException w:name="Medium List 1 Accent 5" w:semiHidden="0" w:uiPriority="65" w:unhideWhenUsed="0"/>
+    <w:lsdException w:name="Medium List 2 Accent 5" w:semiHidden="0" w:uiPriority="66" w:unhideWhenUsed="0"/>
+    <w:lsdException w:name="Medium Grid 1 Accent 5" w:semiHidden="0" w:uiPriority="67" w:unhideWhenUsed="0"/>
+    <w:lsdException w:name="Medium Grid 2 Accent 5" w:semiHidden="0" w:uiPriority="68" w:unhideWhenUsed="0"/>
+    <w:lsdException w:name="Medium Grid 3 Accent 5" w:semiHidden="0" w:uiPriority="69" w:unhideWhenUsed="0"/>
+    <w:lsdException w:name="Dark List Accent 5" w:semiHidden="0" w:uiPriority="70" w:unhideWhenUsed="0"/>
+    <w:lsdException w:name="Colorful Shading Accent 5" w:semiHidden="0" w:uiPriority="71" w:unhideWhenUsed="0"/>
+    <w:lsdException w:name="Colorful List Accent 5" w:semiHidden="0" w:uiPriority="72" w:unhideWhenUsed="0"/>
+    <w:lsdException w:name="Colorful Grid Accent 5" w:semiHidden="0" w:uiPriority="73" w:unhideWhenUsed="0"/>
+    <w:lsdException w:name="Light Shading Accent 6" w:semiHidden="0" w:uiPriority="60" w:unhideWhenUsed="0"/>
+    <w:lsdException w:name="Light List Accent 6" w:semiHidden="0" w:uiPriority="61" w:unhideWhenUsed="0"/>
+    <w:lsdException w:name="Light Grid Accent 6" w:semiHidden="0" w:uiPriority="62" w:unhideWhenUsed="0"/>
+    <w:lsdException w:name="Medium Shading 1 Accent 6" w:semiHidden="0" w:uiPriority="63" w:unhideWhenUsed="0"/>
+    <w:lsdException w:name="Medium Shading 2 Accent 6" w:semiHidden="0" w:uiPriority="64" w:unhideWhenUsed="0"/>
+    <w:lsdException w:name="Medium List 1 Accent 6" w:semiHidden="0" w:uiPriority="65" w:unhideWhenUsed="0"/>
+    <w:lsdException w:name="Medium List 2 Accent 6" w:semiHidden="0" w:uiPriority="66" w:unhideWhenUsed="0"/>
+    <w:lsdException w:name="Medium Grid 1 Accent 6" w:semiHidden="0" w:uiPriority="67" w:unhideWhenUsed="0"/>
+    <w:lsdException w:name="Medium Grid 2 Accent 6" w:semiHidden="0" w:uiPriority="68" w:unhideWhenUsed="0"/>
+    <w:lsdException w:name="Medium Grid 3 Accent 6" w:semiHidden="0" w:uiPriority="69" w:unhideWhenUsed="0"/>
+    <w:lsdException w:name="Dark List Accent 6" w:semiHidden="0" w:uiPriority="70" w:unhideWhenUsed="0"/>
+    <w:lsdException w:name="Colorful Shading Accent 6" w:semiHidden="0" w:uiPriority="71" w:unhideWhenUsed="0"/>
+    <w:lsdException w:name="Colorful List Accent 6" w:semiHidden="0" w:uiPriority="72" w:unhideWhenUsed="0"/>
+    <w:lsdException w:name="Colorful Grid Accent 6" w:semiHidden="0" w:uiPriority="73" w:unhideWhenUsed="0"/>
+    <w:lsdException w:name="Subtle Emphasis" w:semiHidden="0" w:uiPriority="19" w:unhideWhenUsed="0" w:qFormat="1"/>
+    <w:lsdException w:name="Intense Emphasis" w:semiHidden="0" w:uiPriority="21" w:unhideWhenUsed="0" w:qFormat="1"/>
+    <w:lsdException w:name="Subtle Reference" w:semiHidden="0" w:uiPriority="31" w:unhideWhenUsed="0" w:qFormat="1"/>
+    <w:lsdException w:name="Intense Reference" w:semiHidden="0" w:uiPriority="32" w:unhideWhenUsed="0" w:qFormat="1"/>
+    <w:lsdException w:name="Book Title" w:semiHidden="0" w:uiPriority="33" w:unhideWhenUsed="0" w:qFormat="1"/>
+    <w:lsdException w:name="Bibliography" w:uiPriority="37"/>
+    <w:lsdException w:name="TOC Heading" w:uiPriority="39" w:qFormat="1"/>
   </w:latentStyles>
-  <w:style w:type="paragraph" w:default="1" w:styleId="1">
+  <w:style w:type="paragraph" w:default="1" w:styleId="Normal">
     <w:name w:val="Normal"/>
     <w:qFormat/>
-    <w:uiPriority w:val="0"/>
     <w:pPr>
       <w:spacing w:after="160" w:line="259" w:lineRule="auto"/>
     </w:pPr>
     <w:rPr>
-      <w:rFonts w:asciiTheme="minorHAnsi" w:hAnsiTheme="minorHAnsi" w:eastAsiaTheme="minorHAnsi" w:cstheme="minorBidi"/>
       <w:sz w:val="22"/>
       <w:szCs w:val="22"/>
-      <w:lang w:val="en-US" w:eastAsia="en-US" w:bidi="ar-SA"/>
+      <w:lang w:val="en-US" w:eastAsia="en-US"/>
     </w:rPr>
   </w:style>
-  <w:style w:type="character" w:default="1" w:styleId="2">
+  <w:style w:type="character" w:default="1" w:styleId="Fuentedeprrafopredeter">
     <w:name w:val="Default Paragraph Font"/>
+    <w:uiPriority w:val="1"/>
     <w:semiHidden/>
     <w:unhideWhenUsed/>
-    <w:uiPriority w:val="1"/>
   </w:style>
-  <w:style w:type="table" w:default="1" w:styleId="3">
+  <w:style w:type="table" w:default="1" w:styleId="Tablanormal">
     <w:name w:val="Normal Table"/>
+    <w:uiPriority w:val="99"/>
     <w:semiHidden/>
     <w:unhideWhenUsed/>
-    <w:uiPriority w:val="99"/>
     <w:tblPr>
+      <w:tblInd w:w="0" w:type="dxa"/>
       <w:tblCellMar>
         <w:top w:w="0" w:type="dxa"/>
         <w:left w:w="108" w:type="dxa"/>
@@ -750,18 +714,228 @@
       </w:tblCellMar>
     </w:tblPr>
   </w:style>
-  <w:style w:type="paragraph" w:styleId="4">
+  <w:style w:type="numbering" w:default="1" w:styleId="Sinlista">
+    <w:name w:val="No List"/>
+    <w:uiPriority w:val="99"/>
+    <w:semiHidden/>
+    <w:unhideWhenUsed/>
+  </w:style>
+  <w:style w:type="paragraph" w:styleId="Prrafodelista">
     <w:name w:val="List Paragraph"/>
-    <w:basedOn w:val="1"/>
+    <w:basedOn w:val="Normal"/>
+    <w:uiPriority w:val="34"/>
     <w:qFormat/>
-    <w:uiPriority w:val="34"/>
     <w:pPr>
       <w:spacing w:after="0" w:line="240" w:lineRule="auto"/>
       <w:ind w:left="720"/>
       <w:contextualSpacing/>
     </w:pPr>
     <w:rPr>
-      <w:rFonts w:ascii="Times New Roman" w:hAnsi="Times New Roman" w:eastAsia="Times New Roman" w:cs="Times New Roman"/>
+      <w:rFonts w:ascii="Times New Roman" w:eastAsia="Times New Roman" w:hAnsi="Times New Roman" w:cs="Times New Roman"/>
+      <w:sz w:val="20"/>
+      <w:szCs w:val="20"/>
+      <w:lang w:val="es-DO" w:eastAsia="es-ES"/>
+    </w:rPr>
+  </w:style>
+</w:styles>
+</file>
+
+<file path=word/stylesWithEffects.xml><?xml version="1.0" encoding="utf-8"?>
+<w:styles xmlns:wpc="http://schemas.microsoft.com/office/word/2010/wordprocessingCanvas" xmlns:mc="http://schemas.openxmlformats.org/markup-compatibility/2006" xmlns:o="urn:schemas-microsoft-com:office:office" xmlns:r="http://schemas.openxmlformats.org/officeDocument/2006/relationships" xmlns:m="http://schemas.openxmlformats.org/officeDocument/2006/math" xmlns:v="urn:schemas-microsoft-com:vml" xmlns:wp14="http://schemas.microsoft.com/office/word/2010/wordprocessingDrawing" xmlns:wp="http://schemas.openxmlformats.org/drawingml/2006/wordprocessingDrawing" xmlns:w10="urn:schemas-microsoft-com:office:word" xmlns:w="http://schemas.openxmlformats.org/wordprocessingml/2006/main" xmlns:w14="http://schemas.microsoft.com/office/word/2010/wordml" xmlns:wpg="http://schemas.microsoft.com/office/word/2010/wordprocessingGroup" xmlns:wpi="http://schemas.microsoft.com/office/word/2010/wordprocessingInk" xmlns:wne="http://schemas.microsoft.com/office/word/2006/wordml" xmlns:wps="http://schemas.microsoft.com/office/word/2010/wordprocessingShape" mc:Ignorable="w14 wp14">
+  <w:docDefaults>
+    <w:rPrDefault>
+      <w:rPr>
+        <w:rFonts w:asciiTheme="minorHAnsi" w:eastAsiaTheme="minorHAnsi" w:hAnsiTheme="minorHAnsi" w:cstheme="minorBidi"/>
+        <w:lang w:val="es-DO" w:eastAsia="es-DO" w:bidi="ar-SA"/>
+      </w:rPr>
+    </w:rPrDefault>
+    <w:pPrDefault/>
+  </w:docDefaults>
+  <w:latentStyles w:defLockedState="0" w:defUIPriority="99" w:defSemiHidden="1" w:defUnhideWhenUsed="1" w:defQFormat="0" w:count="267">
+    <w:lsdException w:name="Normal" w:semiHidden="0" w:uiPriority="0" w:unhideWhenUsed="0" w:qFormat="1"/>
+    <w:lsdException w:name="heading 1" w:semiHidden="0" w:uiPriority="9" w:unhideWhenUsed="0" w:qFormat="1"/>
+    <w:lsdException w:name="heading 2" w:uiPriority="9" w:qFormat="1"/>
+    <w:lsdException w:name="heading 3" w:uiPriority="9" w:qFormat="1"/>
+    <w:lsdException w:name="heading 4" w:uiPriority="9" w:qFormat="1"/>
+    <w:lsdException w:name="heading 5" w:uiPriority="9" w:qFormat="1"/>
+    <w:lsdException w:name="heading 6" w:uiPriority="9" w:qFormat="1"/>
+    <w:lsdException w:name="heading 7" w:uiPriority="9" w:qFormat="1"/>
+    <w:lsdException w:name="heading 8" w:uiPriority="9" w:qFormat="1"/>
+    <w:lsdException w:name="heading 9" w:uiPriority="9" w:qFormat="1"/>
+    <w:lsdException w:name="toc 1" w:uiPriority="39"/>
+    <w:lsdException w:name="toc 2" w:uiPriority="39"/>
+    <w:lsdException w:name="toc 3" w:uiPriority="39"/>
+    <w:lsdException w:name="toc 4" w:uiPriority="39"/>
+    <w:lsdException w:name="toc 5" w:uiPriority="39"/>
+    <w:lsdException w:name="toc 6" w:uiPriority="39"/>
+    <w:lsdException w:name="toc 7" w:uiPriority="39"/>
+    <w:lsdException w:name="toc 8" w:uiPriority="39"/>
+    <w:lsdException w:name="toc 9" w:uiPriority="39"/>
+    <w:lsdException w:name="caption" w:uiPriority="35" w:qFormat="1"/>
+    <w:lsdException w:name="Title" w:semiHidden="0" w:uiPriority="10" w:unhideWhenUsed="0" w:qFormat="1"/>
+    <w:lsdException w:name="Default Paragraph Font" w:uiPriority="1"/>
+    <w:lsdException w:name="Subtitle" w:semiHidden="0" w:uiPriority="11" w:unhideWhenUsed="0" w:qFormat="1"/>
+    <w:lsdException w:name="Strong" w:semiHidden="0" w:uiPriority="22" w:unhideWhenUsed="0" w:qFormat="1"/>
+    <w:lsdException w:name="Emphasis" w:semiHidden="0" w:uiPriority="20" w:unhideWhenUsed="0" w:qFormat="1"/>
+    <w:lsdException w:name="Table Grid" w:semiHidden="0" w:uiPriority="39" w:unhideWhenUsed="0"/>
+    <w:lsdException w:name="Light Shading" w:semiHidden="0" w:uiPriority="60" w:unhideWhenUsed="0"/>
+    <w:lsdException w:name="Light List" w:semiHidden="0" w:uiPriority="61" w:unhideWhenUsed="0"/>
+    <w:lsdException w:name="Light Grid" w:semiHidden="0" w:uiPriority="62" w:unhideWhenUsed="0"/>
+    <w:lsdException w:name="Medium Shading 1" w:semiHidden="0" w:uiPriority="63" w:unhideWhenUsed="0"/>
+    <w:lsdException w:name="Medium Shading 2" w:semiHidden="0" w:uiPriority="64" w:unhideWhenUsed="0"/>
+    <w:lsdException w:name="Medium List 1" w:semiHidden="0" w:uiPriority="65" w:unhideWhenUsed="0"/>
+    <w:lsdException w:name="Medium List 2" w:semiHidden="0" w:uiPriority="66" w:unhideWhenUsed="0"/>
+    <w:lsdException w:name="Medium Grid 1" w:semiHidden="0" w:uiPriority="67" w:unhideWhenUsed="0"/>
+    <w:lsdException w:name="Medium Grid 2" w:semiHidden="0" w:uiPriority="68" w:unhideWhenUsed="0"/>
+    <w:lsdException w:name="Medium Grid 3" w:semiHidden="0" w:uiPriority="69" w:unhideWhenUsed="0"/>
+    <w:lsdException w:name="Dark List" w:semiHidden="0" w:uiPriority="70" w:unhideWhenUsed="0"/>
+    <w:lsdException w:name="Colorful Shading" w:semiHidden="0" w:uiPriority="71" w:unhideWhenUsed="0"/>
+    <w:lsdException w:name="Colorful List" w:semiHidden="0" w:uiPriority="72" w:unhideWhenUsed="0"/>
+    <w:lsdException w:name="Colorful Grid" w:semiHidden="0" w:uiPriority="73" w:unhideWhenUsed="0"/>
+    <w:lsdException w:name="Light Shading Accent 1" w:semiHidden="0" w:uiPriority="60" w:unhideWhenUsed="0"/>
+    <w:lsdException w:name="Light List Accent 1" w:semiHidden="0" w:uiPriority="61" w:unhideWhenUsed="0"/>
+    <w:lsdException w:name="Light Grid Accent 1" w:semiHidden="0" w:uiPriority="62" w:unhideWhenUsed="0"/>
+    <w:lsdException w:name="Medium Shading 1 Accent 1" w:semiHidden="0" w:uiPriority="63" w:unhideWhenUsed="0"/>
+    <w:lsdException w:name="Medium Shading 2 Accent 1" w:semiHidden="0" w:uiPriority="64" w:unhideWhenUsed="0"/>
+    <w:lsdException w:name="Medium List 1 Accent 1" w:semiHidden="0" w:uiPriority="65" w:unhideWhenUsed="0"/>
+    <w:lsdException w:name="List Paragraph" w:semiHidden="0" w:uiPriority="34" w:unhideWhenUsed="0" w:qFormat="1"/>
+    <w:lsdException w:name="Medium List 2 Accent 1" w:semiHidden="0" w:uiPriority="66" w:unhideWhenUsed="0"/>
+    <w:lsdException w:name="Medium Grid 1 Accent 1" w:semiHidden="0" w:uiPriority="67" w:unhideWhenUsed="0"/>
+    <w:lsdException w:name="Medium Grid 2 Accent 1" w:semiHidden="0" w:uiPriority="68" w:unhideWhenUsed="0"/>
+    <w:lsdException w:name="Medium Grid 3 Accent 1" w:semiHidden="0" w:uiPriority="69" w:unhideWhenUsed="0"/>
+    <w:lsdException w:name="Dark List Accent 1" w:semiHidden="0" w:uiPriority="70" w:unhideWhenUsed="0"/>
+    <w:lsdException w:name="Colorful Shading Accent 1" w:semiHidden="0" w:uiPriority="71" w:unhideWhenUsed="0"/>
+    <w:lsdException w:name="Colorful List Accent 1" w:semiHidden="0" w:uiPriority="72" w:unhideWhenUsed="0"/>
+    <w:lsdException w:name="Colorful Grid Accent 1" w:semiHidden="0" w:uiPriority="73" w:unhideWhenUsed="0"/>
+    <w:lsdException w:name="Light Shading Accent 2" w:semiHidden="0" w:uiPriority="60" w:unhideWhenUsed="0"/>
+    <w:lsdException w:name="Light List Accent 2" w:semiHidden="0" w:uiPriority="61" w:unhideWhenUsed="0"/>
+    <w:lsdException w:name="Light Grid Accent 2" w:semiHidden="0" w:uiPriority="62" w:unhideWhenUsed="0"/>
+    <w:lsdException w:name="Medium Shading 1 Accent 2" w:semiHidden="0" w:uiPriority="63" w:unhideWhenUsed="0"/>
+    <w:lsdException w:name="Medium Shading 2 Accent 2" w:semiHidden="0" w:uiPriority="64" w:unhideWhenUsed="0"/>
+    <w:lsdException w:name="Medium List 1 Accent 2" w:semiHidden="0" w:uiPriority="65" w:unhideWhenUsed="0"/>
+    <w:lsdException w:name="Medium List 2 Accent 2" w:semiHidden="0" w:uiPriority="66" w:unhideWhenUsed="0"/>
+    <w:lsdException w:name="Medium Grid 1 Accent 2" w:semiHidden="0" w:uiPriority="67" w:unhideWhenUsed="0"/>
+    <w:lsdException w:name="Medium Grid 2 Accent 2" w:semiHidden="0" w:uiPriority="68" w:unhideWhenUsed="0"/>
+    <w:lsdException w:name="Medium Grid 3 Accent 2" w:semiHidden="0" w:uiPriority="69" w:unhideWhenUsed="0"/>
+    <w:lsdException w:name="Dark List Accent 2" w:semiHidden="0" w:uiPriority="70" w:unhideWhenUsed="0"/>
+    <w:lsdException w:name="Colorful Shading Accent 2" w:semiHidden="0" w:uiPriority="71" w:unhideWhenUsed="0"/>
+    <w:lsdException w:name="Colorful List Accent 2" w:semiHidden="0" w:uiPriority="72" w:unhideWhenUsed="0"/>
+    <w:lsdException w:name="Colorful Grid Accent 2" w:semiHidden="0" w:uiPriority="73" w:unhideWhenUsed="0"/>
+    <w:lsdException w:name="Light Shading Accent 3" w:semiHidden="0" w:uiPriority="60" w:unhideWhenUsed="0"/>
+    <w:lsdException w:name="Light List Accent 3" w:semiHidden="0" w:uiPriority="61" w:unhideWhenUsed="0"/>
+    <w:lsdException w:name="Light Grid Accent 3" w:semiHidden="0" w:uiPriority="62" w:unhideWhenUsed="0"/>
+    <w:lsdException w:name="Medium Shading 1 Accent 3" w:semiHidden="0" w:uiPriority="63" w:unhideWhenUsed="0"/>
+    <w:lsdException w:name="Medium Shading 2 Accent 3" w:semiHidden="0" w:uiPriority="64" w:unhideWhenUsed="0"/>
+    <w:lsdException w:name="Medium List 1 Accent 3" w:semiHidden="0" w:uiPriority="65" w:unhideWhenUsed="0"/>
+    <w:lsdException w:name="Medium List 2 Accent 3" w:semiHidden="0" w:uiPriority="66" w:unhideWhenUsed="0"/>
+    <w:lsdException w:name="Medium Grid 1 Accent 3" w:semiHidden="0" w:uiPriority="67" w:unhideWhenUsed="0"/>
+    <w:lsdException w:name="Medium Grid 2 Accent 3" w:semiHidden="0" w:uiPriority="68" w:unhideWhenUsed="0"/>
+    <w:lsdException w:name="Medium Grid 3 Accent 3" w:semiHidden="0" w:uiPriority="69" w:unhideWhenUsed="0"/>
+    <w:lsdException w:name="Dark List Accent 3" w:semiHidden="0" w:uiPriority="70" w:unhideWhenUsed="0"/>
+    <w:lsdException w:name="Colorful Shading Accent 3" w:semiHidden="0" w:uiPriority="71" w:unhideWhenUsed="0"/>
+    <w:lsdException w:name="Colorful List Accent 3" w:semiHidden="0" w:uiPriority="72" w:unhideWhenUsed="0"/>
+    <w:lsdException w:name="Colorful Grid Accent 3" w:semiHidden="0" w:uiPriority="73" w:unhideWhenUsed="0"/>
+    <w:lsdException w:name="Light Shading Accent 4" w:semiHidden="0" w:uiPriority="60" w:unhideWhenUsed="0"/>
+    <w:lsdException w:name="Light List Accent 4" w:semiHidden="0" w:uiPriority="61" w:unhideWhenUsed="0"/>
+    <w:lsdException w:name="Light Grid Accent 4" w:semiHidden="0" w:uiPriority="62" w:unhideWhenUsed="0"/>
+    <w:lsdException w:name="Medium Shading 1 Accent 4" w:semiHidden="0" w:uiPriority="63" w:unhideWhenUsed="0"/>
+    <w:lsdException w:name="Medium Shading 2 Accent 4" w:semiHidden="0" w:uiPriority="64" w:unhideWhenUsed="0"/>
+    <w:lsdException w:name="Medium List 1 Accent 4" w:semiHidden="0" w:uiPriority="65" w:unhideWhenUsed="0"/>
+    <w:lsdException w:name="Medium List 2 Accent 4" w:semiHidden="0" w:uiPriority="66" w:unhideWhenUsed="0"/>
+    <w:lsdException w:name="Medium Grid 1 Accent 4" w:semiHidden="0" w:uiPriority="67" w:unhideWhenUsed="0"/>
+    <w:lsdException w:name="Medium Grid 2 Accent 4" w:semiHidden="0" w:uiPriority="68" w:unhideWhenUsed="0"/>
+    <w:lsdException w:name="Medium Grid 3 Accent 4" w:semiHidden="0" w:uiPriority="69" w:unhideWhenUsed="0"/>
+    <w:lsdException w:name="Dark List Accent 4" w:semiHidden="0" w:uiPriority="70" w:unhideWhenUsed="0"/>
+    <w:lsdException w:name="Colorful Shading Accent 4" w:semiHidden="0" w:uiPriority="71" w:unhideWhenUsed="0"/>
+    <w:lsdException w:name="Colorful List Accent 4" w:semiHidden="0" w:uiPriority="72" w:unhideWhenUsed="0"/>
+    <w:lsdException w:name="Colorful Grid Accent 4" w:semiHidden="0" w:uiPriority="73" w:unhideWhenUsed="0"/>
+    <w:lsdException w:name="Light Shading Accent 5" w:semiHidden="0" w:uiPriority="60" w:unhideWhenUsed="0"/>
+    <w:lsdException w:name="Light List Accent 5" w:semiHidden="0" w:uiPriority="61" w:unhideWhenUsed="0"/>
+    <w:lsdException w:name="Light Grid Accent 5" w:semiHidden="0" w:uiPriority="62" w:unhideWhenUsed="0"/>
+    <w:lsdException w:name="Medium Shading 1 Accent 5" w:semiHidden="0" w:uiPriority="63" w:unhideWhenUsed="0"/>
+    <w:lsdException w:name="Medium Shading 2 Accent 5" w:semiHidden="0" w:uiPriority="64" w:unhideWhenUsed="0"/>
+    <w:lsdException w:name="Medium List 1 Accent 5" w:semiHidden="0" w:uiPriority="65" w:unhideWhenUsed="0"/>
+    <w:lsdException w:name="Medium List 2 Accent 5" w:semiHidden="0" w:uiPriority="66" w:unhideWhenUsed="0"/>
+    <w:lsdException w:name="Medium Grid 1 Accent 5" w:semiHidden="0" w:uiPriority="67" w:unhideWhenUsed="0"/>
+    <w:lsdException w:name="Medium Grid 2 Accent 5" w:semiHidden="0" w:uiPriority="68" w:unhideWhenUsed="0"/>
+    <w:lsdException w:name="Medium Grid 3 Accent 5" w:semiHidden="0" w:uiPriority="69" w:unhideWhenUsed="0"/>
+    <w:lsdException w:name="Dark List Accent 5" w:semiHidden="0" w:uiPriority="70" w:unhideWhenUsed="0"/>
+    <w:lsdException w:name="Colorful Shading Accent 5" w:semiHidden="0" w:uiPriority="71" w:unhideWhenUsed="0"/>
+    <w:lsdException w:name="Colorful List Accent 5" w:semiHidden="0" w:uiPriority="72" w:unhideWhenUsed="0"/>
+    <w:lsdException w:name="Colorful Grid Accent 5" w:semiHidden="0" w:uiPriority="73" w:unhideWhenUsed="0"/>
+    <w:lsdException w:name="Light Shading Accent 6" w:semiHidden="0" w:uiPriority="60" w:unhideWhenUsed="0"/>
+    <w:lsdException w:name="Light List Accent 6" w:semiHidden="0" w:uiPriority="61" w:unhideWhenUsed="0"/>
+    <w:lsdException w:name="Light Grid Accent 6" w:semiHidden="0" w:uiPriority="62" w:unhideWhenUsed="0"/>
+    <w:lsdException w:name="Medium Shading 1 Accent 6" w:semiHidden="0" w:uiPriority="63" w:unhideWhenUsed="0"/>
+    <w:lsdException w:name="Medium Shading 2 Accent 6" w:semiHidden="0" w:uiPriority="64" w:unhideWhenUsed="0"/>
+    <w:lsdException w:name="Medium List 1 Accent 6" w:semiHidden="0" w:uiPriority="65" w:unhideWhenUsed="0"/>
+    <w:lsdException w:name="Medium List 2 Accent 6" w:semiHidden="0" w:uiPriority="66" w:unhideWhenUsed="0"/>
+    <w:lsdException w:name="Medium Grid 1 Accent 6" w:semiHidden="0" w:uiPriority="67" w:unhideWhenUsed="0"/>
+    <w:lsdException w:name="Medium Grid 2 Accent 6" w:semiHidden="0" w:uiPriority="68" w:unhideWhenUsed="0"/>
+    <w:lsdException w:name="Medium Grid 3 Accent 6" w:semiHidden="0" w:uiPriority="69" w:unhideWhenUsed="0"/>
+    <w:lsdException w:name="Dark List Accent 6" w:semiHidden="0" w:uiPriority="70" w:unhideWhenUsed="0"/>
+    <w:lsdException w:name="Colorful Shading Accent 6" w:semiHidden="0" w:uiPriority="71" w:unhideWhenUsed="0"/>
+    <w:lsdException w:name="Colorful List Accent 6" w:semiHidden="0" w:uiPriority="72" w:unhideWhenUsed="0"/>
+    <w:lsdException w:name="Colorful Grid Accent 6" w:semiHidden="0" w:uiPriority="73" w:unhideWhenUsed="0"/>
+    <w:lsdException w:name="Subtle Emphasis" w:semiHidden="0" w:uiPriority="19" w:unhideWhenUsed="0" w:qFormat="1"/>
+    <w:lsdException w:name="Intense Emphasis" w:semiHidden="0" w:uiPriority="21" w:unhideWhenUsed="0" w:qFormat="1"/>
+    <w:lsdException w:name="Subtle Reference" w:semiHidden="0" w:uiPriority="31" w:unhideWhenUsed="0" w:qFormat="1"/>
+    <w:lsdException w:name="Intense Reference" w:semiHidden="0" w:uiPriority="32" w:unhideWhenUsed="0" w:qFormat="1"/>
+    <w:lsdException w:name="Book Title" w:semiHidden="0" w:uiPriority="33" w:unhideWhenUsed="0" w:qFormat="1"/>
+    <w:lsdException w:name="Bibliography" w:uiPriority="37"/>
+    <w:lsdException w:name="TOC Heading" w:uiPriority="39" w:qFormat="1"/>
+  </w:latentStyles>
+  <w:style w:type="paragraph" w:default="1" w:styleId="Normal">
+    <w:name w:val="Normal"/>
+    <w:qFormat/>
+    <w:pPr>
+      <w:spacing w:after="160" w:line="259" w:lineRule="auto"/>
+    </w:pPr>
+    <w:rPr>
+      <w:sz w:val="22"/>
+      <w:szCs w:val="22"/>
+      <w:lang w:val="en-US" w:eastAsia="en-US"/>
+    </w:rPr>
+  </w:style>
+  <w:style w:type="character" w:default="1" w:styleId="Fuentedeprrafopredeter">
+    <w:name w:val="Default Paragraph Font"/>
+    <w:uiPriority w:val="1"/>
+    <w:semiHidden/>
+    <w:unhideWhenUsed/>
+  </w:style>
+  <w:style w:type="table" w:default="1" w:styleId="Tablanormal">
+    <w:name w:val="Normal Table"/>
+    <w:uiPriority w:val="99"/>
+    <w:semiHidden/>
+    <w:unhideWhenUsed/>
+    <w:tblPr>
+      <w:tblInd w:w="0" w:type="dxa"/>
+      <w:tblCellMar>
+        <w:top w:w="0" w:type="dxa"/>
+        <w:left w:w="108" w:type="dxa"/>
+        <w:bottom w:w="0" w:type="dxa"/>
+        <w:right w:w="108" w:type="dxa"/>
+      </w:tblCellMar>
+    </w:tblPr>
+  </w:style>
+  <w:style w:type="numbering" w:default="1" w:styleId="Sinlista">
+    <w:name w:val="No List"/>
+    <w:uiPriority w:val="99"/>
+    <w:semiHidden/>
+    <w:unhideWhenUsed/>
+  </w:style>
+  <w:style w:type="paragraph" w:styleId="Prrafodelista">
+    <w:name w:val="List Paragraph"/>
+    <w:basedOn w:val="Normal"/>
+    <w:uiPriority w:val="34"/>
+    <w:qFormat/>
+    <w:pPr>
+      <w:spacing w:after="0" w:line="240" w:lineRule="auto"/>
+      <w:ind w:left="720"/>
+      <w:contextualSpacing/>
+    </w:pPr>
+    <w:rPr>
+      <w:rFonts w:ascii="Times New Roman" w:eastAsia="Times New Roman" w:hAnsi="Times New Roman" w:cs="Times New Roman"/>
       <w:sz w:val="20"/>
       <w:szCs w:val="20"/>
       <w:lang w:val="es-DO" w:eastAsia="es-ES"/>
@@ -1022,6 +1196,7 @@
     </a:fmtScheme>
   </a:themeElements>
   <a:objectDefaults/>
+  <a:extraClrSchemeLst/>
 </a:theme>
 </file>
 

</xml_diff>